<commit_message>
edit to citations page and added comments to the code
</commit_message>
<xml_diff>
--- a/Documents/Blue Monkey Tea Design Guide.docx
+++ b/Documents/Blue Monkey Tea Design Guide.docx
@@ -221,6 +221,37 @@
         </w:rPr>
         <w:t>#ee6e73</w:t>
       </w:r>
+      <w:r>
+        <w:rPr>
+          <w:rFonts w:ascii="Calibri" w:hAnsi="Calibri" w:cs="Calibri"/>
+          <w:sz w:val="40"/>
+        </w:rPr>
+        <w:tab/>
+      </w:r>
+      <w:r>
+        <w:rPr>
+          <w:rFonts w:ascii="Calibri" w:hAnsi="Calibri" w:cs="Calibri"/>
+          <w:sz w:val="40"/>
+        </w:rPr>
+        <w:tab/>
+      </w:r>
+      <w:r>
+        <w:rPr>
+          <w:rFonts w:ascii="Calibri" w:hAnsi="Calibri" w:cs="Calibri"/>
+          <w:sz w:val="40"/>
+        </w:rPr>
+        <w:tab/>
+      </w:r>
+      <w:r>
+        <w:rPr>
+          <w:rFonts w:ascii="Calibri" w:hAnsi="Calibri" w:cs="Calibri"/>
+          <w:sz w:val="40"/>
+        </w:rPr>
+        <w:tab/>
+        <w:t>#99CCFF</w:t>
+      </w:r>
+      <w:bookmarkStart w:id="0" w:name="_GoBack"/>
+      <w:bookmarkEnd w:id="0"/>
     </w:p>
     <w:p>
       <w:pPr>
@@ -299,6 +330,13 @@
       <w:r>
         <w:rPr>
           <w:rFonts w:ascii="Calibri" w:hAnsi="Calibri" w:cs="Calibri"/>
+          <w:sz w:val="40"/>
+        </w:rPr>
+        <w:t xml:space="preserve">   </w:t>
+      </w:r>
+      <w:r>
+        <w:rPr>
+          <w:rFonts w:ascii="Calibri" w:hAnsi="Calibri" w:cs="Calibri"/>
           <w:noProof/>
           <w:sz w:val="40"/>
         </w:rPr>
@@ -338,6 +376,59 @@
           </wp:inline>
         </w:drawing>
       </w:r>
+      <w:r>
+        <w:rPr>
+          <w:noProof/>
+        </w:rPr>
+        <w:t xml:space="preserve"> </w:t>
+      </w:r>
+      <w:r>
+        <w:rPr>
+          <w:noProof/>
+        </w:rPr>
+        <w:t xml:space="preserve">             </w:t>
+      </w:r>
+      <w:r>
+        <w:rPr>
+          <w:rFonts w:ascii="Calibri" w:hAnsi="Calibri" w:cs="Calibri"/>
+          <w:sz w:val="40"/>
+        </w:rPr>
+        <w:drawing>
+          <wp:inline distT="0" distB="0" distL="0" distR="0" wp14:anchorId="760A03D3" wp14:editId="3D51B094">
+            <wp:extent cx="1728132" cy="2073518"/>
+            <wp:effectExtent l="0" t="0" r="0" b="0"/>
+            <wp:docPr id="4" name="Picture 4"/>
+            <wp:cNvGraphicFramePr>
+              <a:graphicFrameLocks xmlns:a="http://schemas.openxmlformats.org/drawingml/2006/main" noChangeAspect="1"/>
+            </wp:cNvGraphicFramePr>
+            <a:graphic xmlns:a="http://schemas.openxmlformats.org/drawingml/2006/main">
+              <a:graphicData uri="http://schemas.openxmlformats.org/drawingml/2006/picture">
+                <pic:pic xmlns:pic="http://schemas.openxmlformats.org/drawingml/2006/picture">
+                  <pic:nvPicPr>
+                    <pic:cNvPr id="1" name=""/>
+                    <pic:cNvPicPr/>
+                  </pic:nvPicPr>
+                  <pic:blipFill>
+                    <a:blip r:embed="rId7"/>
+                    <a:stretch>
+                      <a:fillRect/>
+                    </a:stretch>
+                  </pic:blipFill>
+                  <pic:spPr>
+                    <a:xfrm>
+                      <a:off x="0" y="0"/>
+                      <a:ext cx="1755839" cy="2106762"/>
+                    </a:xfrm>
+                    <a:prstGeom prst="rect">
+                      <a:avLst/>
+                    </a:prstGeom>
+                  </pic:spPr>
+                </pic:pic>
+              </a:graphicData>
+            </a:graphic>
+          </wp:inline>
+        </w:drawing>
+      </w:r>
     </w:p>
     <w:p>
       <w:pPr>
@@ -634,8 +725,6 @@
         </w:rPr>
         <w:t xml:space="preserve"> the numbers have been taken out, it is used on the welcome page in the text about the shop)</w:t>
       </w:r>
-      <w:bookmarkStart w:id="0" w:name="_GoBack"/>
-      <w:bookmarkEnd w:id="0"/>
     </w:p>
     <w:p>
       <w:pPr>

</xml_diff>